<commit_message>
Circle Language Spec: Replaced the terms 'unary' and 'dual' by 'unidirectional' and 'bidirectional' in places other than the Relationships chapter.
</commit_message>
<xml_diff>
--- a/1.1. Circle Language Spec/12. Black Boxes/1. Black Boxes.docx
+++ b/1.1. Circle Language Spec/12. Black Boxes/1. Black Boxes.docx
@@ -1739,12 +1739,24 @@
         <w:pStyle w:val="Heading4"/>
       </w:pPr>
       <w:r>
-        <w:t>Friend Declaration, in a Unary Relation</w:t>
-      </w:r>
-    </w:p>
-    <w:p>
-      <w:r>
-        <w:t>The following is a unary relation:</w:t>
+        <w:t xml:space="preserve">Friend Declaration, in a </w:t>
+      </w:r>
+      <w:r>
+        <w:t>Unidirectional</w:t>
+      </w:r>
+      <w:r>
+        <w:t xml:space="preserve"> Relation</w:t>
+      </w:r>
+    </w:p>
+    <w:p>
+      <w:r>
+        <w:t xml:space="preserve">The following is a </w:t>
+      </w:r>
+      <w:r>
+        <w:t>unidirectional</w:t>
+      </w:r>
+      <w:r>
+        <w:t xml:space="preserve"> relation:</w:t>
       </w:r>
     </w:p>
     <w:p/>
@@ -1813,6 +1825,8 @@
       </w:pPr>
     </w:p>
     <w:p>
+      <w:bookmarkStart w:id="0" w:name="_GoBack"/>
+      <w:bookmarkEnd w:id="0"/>
       <w:r>
         <w:t xml:space="preserve">In the following picture object </w:t>
       </w:r>
@@ -2019,12 +2033,24 @@
         <w:pStyle w:val="Heading4"/>
       </w:pPr>
       <w:r>
-        <w:t>Friend Declaration, in a Dual Relation</w:t>
-      </w:r>
-    </w:p>
-    <w:p>
-      <w:r>
-        <w:t>The following picture expresses a dual relation:</w:t>
+        <w:t xml:space="preserve">Friend Declaration, in a </w:t>
+      </w:r>
+      <w:r>
+        <w:t>Bidirectional</w:t>
+      </w:r>
+      <w:r>
+        <w:t xml:space="preserve"> Relation</w:t>
+      </w:r>
+    </w:p>
+    <w:p>
+      <w:r>
+        <w:t xml:space="preserve">The following picture expresses a </w:t>
+      </w:r>
+      <w:r>
+        <w:t>bidirectional</w:t>
+      </w:r>
+      <w:r>
+        <w:t xml:space="preserve"> relation:</w:t>
       </w:r>
     </w:p>
     <w:p>
@@ -3738,7 +3764,13 @@
         <w:pStyle w:val="Heading4"/>
       </w:pPr>
       <w:r>
-        <w:t>In a Unary Relation</w:t>
+        <w:t xml:space="preserve">In a </w:t>
+      </w:r>
+      <w:r>
+        <w:t>Unidirectional</w:t>
+      </w:r>
+      <w:r>
+        <w:t xml:space="preserve"> Relation</w:t>
       </w:r>
     </w:p>
     <w:p>
@@ -3838,7 +3870,13 @@
         <w:pStyle w:val="Heading4"/>
       </w:pPr>
       <w:r>
-        <w:t>In a Dual Relation</w:t>
+        <w:t xml:space="preserve">In a </w:t>
+      </w:r>
+      <w:r>
+        <w:t>Bidirectional</w:t>
+      </w:r>
+      <w:r>
+        <w:t xml:space="preserve"> Relation</w:t>
       </w:r>
     </w:p>
     <w:p>
@@ -3855,7 +3893,13 @@
         <w:t>Friend</w:t>
       </w:r>
       <w:r>
-        <w:t>. It shows the situation in case of a dual relation.</w:t>
+        <w:t xml:space="preserve">. It shows the situation in case of a </w:t>
+      </w:r>
+      <w:r>
+        <w:t>bidirectional</w:t>
+      </w:r>
+      <w:r>
+        <w:t xml:space="preserve"> relation.</w:t>
       </w:r>
     </w:p>
     <w:p>
@@ -4338,10 +4382,7 @@
         <w:t>Objects take over the access control properties of their class.</w:t>
       </w:r>
     </w:p>
-    <w:p>
-      <w:bookmarkStart w:id="0" w:name="_GoBack"/>
-      <w:bookmarkEnd w:id="0"/>
-    </w:p>
+    <w:p/>
     <w:p>
       <w:r>
         <w:t>&lt; And references take over object-access control. &gt;</w:t>

</xml_diff>